<commit_message>
Uploaded example for completed AOO heart sequence
</commit_message>
<xml_diff>
--- a/Documentation-Assignment1.docx
+++ b/Documentation-Assignment1.docx
@@ -64,8 +64,148 @@
           <w:szCs w:val="24"/>
           <w:lang w:val="en-US"/>
         </w:rPr>
-        <w:t>Update and add points as you go and we will formalize it later on</w:t>
-      </w:r>
+        <w:t xml:space="preserve">Update and add points as you </w:t>
+      </w:r>
+      <w:proofErr w:type="gramStart"/>
+      <w:r>
+        <w:rPr>
+          <w:rFonts w:asciiTheme="majorBidi" w:hAnsiTheme="majorBidi" w:cstheme="majorBidi"/>
+          <w:sz w:val="24"/>
+          <w:szCs w:val="24"/>
+          <w:lang w:val="en-US"/>
+        </w:rPr>
+        <w:t>go</w:t>
+      </w:r>
+      <w:proofErr w:type="gramEnd"/>
+      <w:r>
+        <w:rPr>
+          <w:rFonts w:asciiTheme="majorBidi" w:hAnsiTheme="majorBidi" w:cstheme="majorBidi"/>
+          <w:sz w:val="24"/>
+          <w:szCs w:val="24"/>
+          <w:lang w:val="en-US"/>
+        </w:rPr>
+        <w:t xml:space="preserve"> and we will formalize it later on</w:t>
+      </w:r>
+    </w:p>
+    <w:p>
+      <w:pPr>
+        <w:rPr>
+          <w:rFonts w:asciiTheme="majorBidi" w:hAnsiTheme="majorBidi" w:cstheme="majorBidi"/>
+          <w:sz w:val="24"/>
+          <w:szCs w:val="24"/>
+          <w:lang w:val="en-US"/>
+        </w:rPr>
+      </w:pPr>
+      <w:r>
+        <w:rPr>
+          <w:rFonts w:asciiTheme="majorBidi" w:hAnsiTheme="majorBidi" w:cstheme="majorBidi"/>
+          <w:sz w:val="24"/>
+          <w:szCs w:val="24"/>
+          <w:lang w:val="en-US"/>
+        </w:rPr>
+        <w:br w:type="page"/>
+      </w:r>
+    </w:p>
+    <w:p>
+      <w:pPr>
+        <w:pStyle w:val="Heading2"/>
+        <w:rPr>
+          <w:lang w:val="en-US"/>
+        </w:rPr>
+      </w:pPr>
+      <w:r>
+        <w:rPr>
+          <w:lang w:val="en-US"/>
+        </w:rPr>
+        <w:lastRenderedPageBreak/>
+        <w:t>Simulink</w:t>
+      </w:r>
+    </w:p>
+    <w:p>
+      <w:pPr>
+        <w:rPr>
+          <w:lang w:val="en-US"/>
+        </w:rPr>
+      </w:pPr>
+    </w:p>
+    <w:p>
+      <w:pPr>
+        <w:rPr>
+          <w:lang w:val="en-US"/>
+        </w:rPr>
+      </w:pPr>
+      <w:r>
+        <w:rPr>
+          <w:lang w:val="en-US"/>
+        </w:rPr>
+        <w:t>AOO,</w:t>
+      </w:r>
+      <w:r>
+        <w:rPr>
+          <w:lang w:val="en-US"/>
+        </w:rPr>
+        <w:t xml:space="preserve"> </w:t>
+      </w:r>
+      <w:r>
+        <w:rPr>
+          <w:lang w:val="en-US"/>
+        </w:rPr>
+        <w:t>VOO, AAI, and VVI</w:t>
+      </w:r>
+    </w:p>
+    <w:p>
+      <w:pPr>
+        <w:rPr>
+          <w:lang w:val="en-US"/>
+        </w:rPr>
+      </w:pPr>
+      <w:r>
+        <w:rPr>
+          <w:lang w:val="en-US"/>
+        </w:rPr>
+        <w:drawing>
+          <wp:inline distT="0" distB="0" distL="0" distR="0" wp14:anchorId="21C84245" wp14:editId="1CF5EC0D">
+            <wp:extent cx="5943600" cy="6346825"/>
+            <wp:effectExtent l="0" t="0" r="0" b="0"/>
+            <wp:docPr id="1015655709" name="Picture 1"/>
+            <wp:cNvGraphicFramePr>
+              <a:graphicFrameLocks xmlns:a="http://schemas.openxmlformats.org/drawingml/2006/main" noChangeAspect="1"/>
+            </wp:cNvGraphicFramePr>
+            <a:graphic xmlns:a="http://schemas.openxmlformats.org/drawingml/2006/main">
+              <a:graphicData uri="http://schemas.openxmlformats.org/drawingml/2006/picture">
+                <pic:pic xmlns:pic="http://schemas.openxmlformats.org/drawingml/2006/picture">
+                  <pic:nvPicPr>
+                    <pic:cNvPr id="1015655709" name=""/>
+                    <pic:cNvPicPr/>
+                  </pic:nvPicPr>
+                  <pic:blipFill>
+                    <a:blip r:embed="rId4"/>
+                    <a:stretch>
+                      <a:fillRect/>
+                    </a:stretch>
+                  </pic:blipFill>
+                  <pic:spPr>
+                    <a:xfrm>
+                      <a:off x="0" y="0"/>
+                      <a:ext cx="5943600" cy="6346825"/>
+                    </a:xfrm>
+                    <a:prstGeom prst="rect">
+                      <a:avLst/>
+                    </a:prstGeom>
+                  </pic:spPr>
+                </pic:pic>
+              </a:graphicData>
+            </a:graphic>
+          </wp:inline>
+        </w:drawing>
+      </w:r>
+    </w:p>
+    <w:p>
+      <w:pPr>
+        <w:rPr>
+          <w:lang w:val="en-US"/>
+        </w:rPr>
+      </w:pPr>
     </w:p>
     <w:sectPr>
       <w:pgSz w:w="12240" w:h="15840"/>
@@ -476,6 +616,28 @@
     <w:name w:val="Normal"/>
     <w:qFormat/>
   </w:style>
+  <w:style w:type="paragraph" w:styleId="Heading2">
+    <w:name w:val="heading 2"/>
+    <w:basedOn w:val="Normal"/>
+    <w:next w:val="Normal"/>
+    <w:link w:val="Heading2Char"/>
+    <w:uiPriority w:val="9"/>
+    <w:unhideWhenUsed/>
+    <w:qFormat/>
+    <w:rsid w:val="006E1083"/>
+    <w:pPr>
+      <w:keepNext/>
+      <w:keepLines/>
+      <w:spacing w:before="40" w:after="0"/>
+      <w:outlineLvl w:val="1"/>
+    </w:pPr>
+    <w:rPr>
+      <w:rFonts w:asciiTheme="majorHAnsi" w:eastAsiaTheme="majorEastAsia" w:hAnsiTheme="majorHAnsi" w:cstheme="majorBidi"/>
+      <w:color w:val="2F5496" w:themeColor="accent1" w:themeShade="BF"/>
+      <w:sz w:val="26"/>
+      <w:szCs w:val="26"/>
+    </w:rPr>
+  </w:style>
   <w:style w:type="character" w:default="1" w:styleId="DefaultParagraphFont">
     <w:name w:val="Default Paragraph Font"/>
     <w:uiPriority w:val="1"/>
@@ -502,6 +664,19 @@
     <w:uiPriority w:val="99"/>
     <w:semiHidden/>
     <w:unhideWhenUsed/>
+  </w:style>
+  <w:style w:type="character" w:customStyle="1" w:styleId="Heading2Char">
+    <w:name w:val="Heading 2 Char"/>
+    <w:basedOn w:val="DefaultParagraphFont"/>
+    <w:link w:val="Heading2"/>
+    <w:uiPriority w:val="9"/>
+    <w:rsid w:val="006E1083"/>
+    <w:rPr>
+      <w:rFonts w:asciiTheme="majorHAnsi" w:eastAsiaTheme="majorEastAsia" w:hAnsiTheme="majorHAnsi" w:cstheme="majorBidi"/>
+      <w:color w:val="2F5496" w:themeColor="accent1" w:themeShade="BF"/>
+      <w:sz w:val="26"/>
+      <w:szCs w:val="26"/>
+    </w:rPr>
   </w:style>
 </w:styles>
 </file>

</xml_diff>